<commit_message>
Update resume with Dylan help
</commit_message>
<xml_diff>
--- a/PaulWallaceResume.6.0.5.docx
+++ b/PaulWallaceResume.6.0.5.docx
@@ -33,7 +33,21 @@
           <w:rPr>
             <w:rStyle w:val="Hyperlink"/>
           </w:rPr>
-          <w:t>www.prwallace.com</w:t>
+          <w:t>www.prwal</w:t>
+        </w:r>
+        <w:bookmarkStart w:id="0" w:name="_GoBack"/>
+        <w:bookmarkEnd w:id="0"/>
+        <w:r>
+          <w:rPr>
+            <w:rStyle w:val="Hyperlink"/>
+          </w:rPr>
+          <w:t>l</w:t>
+        </w:r>
+        <w:r>
+          <w:rPr>
+            <w:rStyle w:val="Hyperlink"/>
+          </w:rPr>
+          <w:t>ace.com</w:t>
         </w:r>
       </w:hyperlink>
     </w:p>
@@ -192,7 +206,13 @@
         <w:t>,</w:t>
       </w:r>
       <w:r>
-        <w:t xml:space="preserve"> wrote all database transaction logic to adhere to the </w:t>
+        <w:t xml:space="preserve"> wrote all transaction</w:t>
+      </w:r>
+      <w:r>
+        <w:t xml:space="preserve"> and synchronization </w:t>
+      </w:r>
+      <w:r>
+        <w:t xml:space="preserve">logic to adhere to the </w:t>
       </w:r>
       <w:r>
         <w:t>principles</w:t>
@@ -334,12 +354,7 @@
         <w:t xml:space="preserve">of the </w:t>
       </w:r>
       <w:r>
-        <w:t>student and tuto</w:t>
-      </w:r>
-      <w:bookmarkStart w:id="0" w:name="_GoBack"/>
-      <w:bookmarkEnd w:id="0"/>
-      <w:r>
-        <w:t>r</w:t>
+        <w:t>student and tutor</w:t>
       </w:r>
       <w:r>
         <w:t xml:space="preserve"> </w:t>
@@ -406,7 +421,10 @@
         <w:spacing w:before="60" w:after="60"/>
       </w:pPr>
       <w:r>
-        <w:t xml:space="preserve">As lean lab manager of 7 technical and 2 business interns created prototype of virtual makeup platform for the Macy’s app, resulting in a 50% decrease clicks for similar flows </w:t>
+        <w:t xml:space="preserve">As lean lab manager of 7 technical and 2 business interns created prototype of virtual makeup platform for the Macy’s app, resulting in a 50% decrease clicks for similar </w:t>
+      </w:r>
+      <w:r>
+        <w:t>customer usage flows</w:t>
       </w:r>
     </w:p>
     <w:p>
@@ -567,12 +585,12 @@
         <w:t xml:space="preserve">Used Firebase to implement </w:t>
       </w:r>
       <w:r>
-        <w:t xml:space="preserve">comprehensive </w:t>
-      </w:r>
-      <w:r>
         <w:t>API that supported</w:t>
       </w:r>
       <w:r>
+        <w:t xml:space="preserve"> real time</w:t>
+      </w:r>
+      <w:r>
         <w:t xml:space="preserve"> </w:t>
       </w:r>
       <w:r>
@@ -589,6 +607,9 @@
       </w:r>
       <w:r>
         <w:t>chat room</w:t>
+      </w:r>
+      <w:r>
+        <w:t>s</w:t>
       </w:r>
       <w:r>
         <w:t>, interactive touch games</w:t>
@@ -2133,6 +2154,18 @@
       <w:u w:val="single"/>
     </w:rPr>
   </w:style>
+  <w:style w:type="character" w:styleId="FollowedHyperlink">
+    <w:name w:val="FollowedHyperlink"/>
+    <w:basedOn w:val="DefaultParagraphFont"/>
+    <w:uiPriority w:val="99"/>
+    <w:semiHidden/>
+    <w:unhideWhenUsed/>
+    <w:rsid w:val="0024261F"/>
+    <w:rPr>
+      <w:color w:val="800080" w:themeColor="followedHyperlink"/>
+      <w:u w:val="single"/>
+    </w:rPr>
+  </w:style>
 </w:styles>
 </file>
 

</xml_diff>